<commit_message>
the 0.2 version of the concept of notification revised
</commit_message>
<xml_diff>
--- a/SVNavigatoru-Maven/docs/Notifikace - nabidka.docx
+++ b/SVNavigatoru-Maven/docs/Notifikace - nabidka.docx
@@ -446,7 +446,6 @@
             <w:rPr>
               <w:rFonts w:eastAsiaTheme="minorEastAsia"/>
               <w:noProof/>
-              <w:lang w:val="de-DE" w:eastAsia="de-DE"/>
             </w:rPr>
           </w:pPr>
           <w:r>
@@ -467,7 +466,7 @@
             </w:rPr>
             <w:fldChar w:fldCharType="separate"/>
           </w:r>
-          <w:hyperlink w:anchor="_Toc341267802" w:history="1">
+          <w:hyperlink w:anchor="_Toc342597256" w:history="1">
             <w:r>
               <w:rPr>
                 <w:rStyle w:val="Hyperlink"/>
@@ -495,7 +494,7 @@
                 <w:noProof/>
                 <w:webHidden/>
               </w:rPr>
-              <w:instrText xml:space="preserve"> PAGEREF _Toc341267802 \h </w:instrText>
+              <w:instrText xml:space="preserve"> PAGEREF _Toc342597256 \h </w:instrText>
             </w:r>
             <w:r>
               <w:rPr>
@@ -535,10 +534,9 @@
             <w:rPr>
               <w:rFonts w:eastAsiaTheme="minorEastAsia"/>
               <w:noProof/>
-              <w:lang w:val="de-DE" w:eastAsia="de-DE"/>
             </w:rPr>
           </w:pPr>
-          <w:hyperlink w:anchor="_Toc341267803" w:history="1">
+          <w:hyperlink w:anchor="_Toc342597257" w:history="1">
             <w:r>
               <w:rPr>
                 <w:rStyle w:val="Hyperlink"/>
@@ -566,7 +564,7 @@
                 <w:noProof/>
                 <w:webHidden/>
               </w:rPr>
-              <w:instrText xml:space="preserve"> PAGEREF _Toc341267803 \h </w:instrText>
+              <w:instrText xml:space="preserve"> PAGEREF _Toc342597257 \h </w:instrText>
             </w:r>
             <w:r>
               <w:rPr>
@@ -606,10 +604,9 @@
             <w:rPr>
               <w:rFonts w:eastAsiaTheme="minorEastAsia"/>
               <w:noProof/>
-              <w:lang w:val="de-DE" w:eastAsia="de-DE"/>
             </w:rPr>
           </w:pPr>
-          <w:hyperlink w:anchor="_Toc341267804" w:history="1">
+          <w:hyperlink w:anchor="_Toc342597258" w:history="1">
             <w:r>
               <w:rPr>
                 <w:rStyle w:val="Hyperlink"/>
@@ -637,7 +634,7 @@
                 <w:noProof/>
                 <w:webHidden/>
               </w:rPr>
-              <w:instrText xml:space="preserve"> PAGEREF _Toc341267804 \h </w:instrText>
+              <w:instrText xml:space="preserve"> PAGEREF _Toc342597258 \h </w:instrText>
             </w:r>
             <w:r>
               <w:rPr>
@@ -657,7 +654,7 @@
                 <w:noProof/>
                 <w:webHidden/>
               </w:rPr>
-              <w:t>6</w:t>
+              <w:t>7</w:t>
             </w:r>
             <w:r>
               <w:rPr>
@@ -677,10 +674,9 @@
             <w:rPr>
               <w:rFonts w:eastAsiaTheme="minorEastAsia"/>
               <w:noProof/>
-              <w:lang w:val="de-DE" w:eastAsia="de-DE"/>
             </w:rPr>
           </w:pPr>
-          <w:hyperlink w:anchor="_Toc341267805" w:history="1">
+          <w:hyperlink w:anchor="_Toc342597259" w:history="1">
             <w:r>
               <w:rPr>
                 <w:rStyle w:val="Hyperlink"/>
@@ -708,7 +704,7 @@
                 <w:noProof/>
                 <w:webHidden/>
               </w:rPr>
-              <w:instrText xml:space="preserve"> PAGEREF _Toc341267805 \h </w:instrText>
+              <w:instrText xml:space="preserve"> PAGEREF _Toc342597259 \h </w:instrText>
             </w:r>
             <w:r>
               <w:rPr>
@@ -728,7 +724,7 @@
                 <w:noProof/>
                 <w:webHidden/>
               </w:rPr>
-              <w:t>7</w:t>
+              <w:t>8</w:t>
             </w:r>
             <w:r>
               <w:rPr>
@@ -748,10 +744,9 @@
             <w:rPr>
               <w:rFonts w:eastAsiaTheme="minorEastAsia"/>
               <w:noProof/>
-              <w:lang w:val="de-DE" w:eastAsia="de-DE"/>
             </w:rPr>
           </w:pPr>
-          <w:hyperlink w:anchor="_Toc341267806" w:history="1">
+          <w:hyperlink w:anchor="_Toc342597260" w:history="1">
             <w:r>
               <w:rPr>
                 <w:rStyle w:val="Hyperlink"/>
@@ -779,7 +774,7 @@
                 <w:noProof/>
                 <w:webHidden/>
               </w:rPr>
-              <w:instrText xml:space="preserve"> PAGEREF _Toc341267806 \h </w:instrText>
+              <w:instrText xml:space="preserve"> PAGEREF _Toc342597260 \h </w:instrText>
             </w:r>
             <w:r>
               <w:rPr>
@@ -799,7 +794,7 @@
                 <w:noProof/>
                 <w:webHidden/>
               </w:rPr>
-              <w:t>7</w:t>
+              <w:t>8</w:t>
             </w:r>
             <w:r>
               <w:rPr>
@@ -843,26 +838,28 @@
         </w:rPr>
         <w:br w:type="page"/>
       </w:r>
-    </w:p>
-    <w:p>
-      <w:pPr>
-        <w:pStyle w:val="Heading1"/>
-        <w:rPr>
-          <w:lang w:val="cs-CZ"/>
-        </w:rPr>
-      </w:pPr>
-      <w:bookmarkStart w:id="0" w:name="_Toc341267802"/>
-      <w:r>
-        <w:rPr>
-          <w:lang w:val="cs-CZ"/>
-        </w:rPr>
-        <w:lastRenderedPageBreak/>
-        <w:t>Cíl dokumentu</w:t>
-      </w:r>
+      <w:bookmarkStart w:id="0" w:name="_GoBack"/>
       <w:bookmarkEnd w:id="0"/>
     </w:p>
     <w:p>
       <w:pPr>
+        <w:pStyle w:val="Heading1"/>
+        <w:rPr>
+          <w:lang w:val="cs-CZ"/>
+        </w:rPr>
+      </w:pPr>
+      <w:bookmarkStart w:id="1" w:name="_Toc342597256"/>
+      <w:r>
+        <w:rPr>
+          <w:lang w:val="cs-CZ"/>
+        </w:rPr>
+        <w:lastRenderedPageBreak/>
+        <w:t>Cíl dokumentu</w:t>
+      </w:r>
+      <w:bookmarkEnd w:id="1"/>
+    </w:p>
+    <w:p>
+      <w:pPr>
         <w:jc w:val="left"/>
         <w:rPr>
           <w:lang w:val="cs-CZ"/>
@@ -880,15 +877,32 @@
         </w:rPr>
         <w:t xml:space="preserve">řešení problému, jež se týká návštěvnosti webových stránek </w:t>
       </w:r>
-      <w:hyperlink r:id="rId10" w:history="1">
-        <w:r>
-          <w:rPr>
-            <w:rStyle w:val="Hyperlink"/>
-            <w:lang w:val="cs-CZ"/>
-          </w:rPr>
-          <w:t>www.svnavigatoru600.com</w:t>
-        </w:r>
-      </w:hyperlink>
+      <w:r>
+        <w:fldChar w:fldCharType="begin"/>
+      </w:r>
+      <w:r>
+        <w:rPr>
+          <w:lang w:val="cs-CZ"/>
+        </w:rPr>
+        <w:instrText xml:space="preserve"> HYPERLINK "http://www.svnavigatoru600.com" </w:instrText>
+      </w:r>
+      <w:r>
+        <w:fldChar w:fldCharType="separate"/>
+      </w:r>
+      <w:r>
+        <w:rPr>
+          <w:rStyle w:val="Hyperlink"/>
+          <w:lang w:val="cs-CZ"/>
+        </w:rPr>
+        <w:t>www.svnavigatoru600.com</w:t>
+      </w:r>
+      <w:r>
+        <w:rPr>
+          <w:rStyle w:val="Hyperlink"/>
+          <w:lang w:val="cs-CZ"/>
+        </w:rPr>
+        <w:fldChar w:fldCharType="end"/>
+      </w:r>
       <w:r>
         <w:rPr>
           <w:lang w:val="cs-CZ"/>
@@ -1055,7 +1069,7 @@
           <w:lang w:val="cs-CZ"/>
         </w:rPr>
       </w:pPr>
-      <w:bookmarkStart w:id="1" w:name="_Toc341267803"/>
+      <w:bookmarkStart w:id="2" w:name="_Toc342597257"/>
       <w:r>
         <w:rPr>
           <w:lang w:val="cs-CZ"/>
@@ -1069,7 +1083,7 @@
         </w:rPr>
         <w:t xml:space="preserve"> (Upozornění na novinky)</w:t>
       </w:r>
-      <w:bookmarkEnd w:id="1"/>
+      <w:bookmarkEnd w:id="2"/>
     </w:p>
     <w:p>
       <w:pPr>
@@ -1212,14 +1226,14 @@
           <w:lang w:val="cs-CZ"/>
         </w:rPr>
       </w:pPr>
-      <w:bookmarkStart w:id="2" w:name="_Ref341260443"/>
+      <w:bookmarkStart w:id="3" w:name="_Ref341260443"/>
       <w:r>
         <w:rPr>
           <w:lang w:val="cs-CZ"/>
         </w:rPr>
         <w:t>Vizuální změny</w:t>
       </w:r>
-      <w:bookmarkEnd w:id="2"/>
+      <w:bookmarkEnd w:id="3"/>
     </w:p>
     <w:p>
       <w:pPr>
@@ -1438,7 +1452,7 @@
                     <pic:cNvPicPr/>
                   </pic:nvPicPr>
                   <pic:blipFill>
-                    <a:blip r:embed="rId11">
+                    <a:blip r:embed="rId10">
                       <a:extLst>
                         <a:ext uri="{28A0092B-C50C-407E-A947-70E740481C1C}">
                           <a14:useLocalDpi xmlns:a14="http://schemas.microsoft.com/office/drawing/2010/main" val="0"/>
@@ -1683,13 +1697,28 @@
         </w:rPr>
         <w:fldChar w:fldCharType="separate"/>
       </w:r>
+      <w:proofErr w:type="spellStart"/>
       <w:r>
         <w:rPr>
           <w:rStyle w:val="SubtleReference"/>
-          <w:lang w:val="cs-CZ"/>
-        </w:rPr>
-        <w:t>Vizuální změny</w:t>
-      </w:r>
+        </w:rPr>
+        <w:t>Vizuální</w:t>
+      </w:r>
+      <w:proofErr w:type="spellEnd"/>
+      <w:r>
+        <w:rPr>
+          <w:rStyle w:val="SubtleReference"/>
+        </w:rPr>
+        <w:t xml:space="preserve"> </w:t>
+      </w:r>
+      <w:proofErr w:type="spellStart"/>
+      <w:r>
+        <w:rPr>
+          <w:rStyle w:val="SubtleReference"/>
+        </w:rPr>
+        <w:t>změny</w:t>
+      </w:r>
+      <w:proofErr w:type="spellEnd"/>
       <w:r>
         <w:rPr>
           <w:rStyle w:val="SubtleReference"/>
@@ -1838,13 +1867,28 @@
         </w:rPr>
         <w:fldChar w:fldCharType="separate"/>
       </w:r>
+      <w:proofErr w:type="spellStart"/>
       <w:r>
         <w:rPr>
           <w:rStyle w:val="SubtleReference"/>
-          <w:lang w:val="cs-CZ"/>
-        </w:rPr>
-        <w:t>Vizuální změny</w:t>
-      </w:r>
+        </w:rPr>
+        <w:t>Vizuální</w:t>
+      </w:r>
+      <w:proofErr w:type="spellEnd"/>
+      <w:r>
+        <w:rPr>
+          <w:rStyle w:val="SubtleReference"/>
+        </w:rPr>
+        <w:t xml:space="preserve"> </w:t>
+      </w:r>
+      <w:proofErr w:type="spellStart"/>
+      <w:r>
+        <w:rPr>
+          <w:rStyle w:val="SubtleReference"/>
+        </w:rPr>
+        <w:t>změny</w:t>
+      </w:r>
+      <w:proofErr w:type="spellEnd"/>
       <w:r>
         <w:rPr>
           <w:rStyle w:val="SubtleReference"/>
@@ -2107,13 +2151,28 @@
         </w:rPr>
         <w:fldChar w:fldCharType="separate"/>
       </w:r>
+      <w:proofErr w:type="spellStart"/>
       <w:r>
         <w:rPr>
           <w:rStyle w:val="SubtleReference"/>
-          <w:lang w:val="cs-CZ"/>
-        </w:rPr>
-        <w:t>Vizuální změny</w:t>
-      </w:r>
+        </w:rPr>
+        <w:t>Vizuální</w:t>
+      </w:r>
+      <w:proofErr w:type="spellEnd"/>
+      <w:r>
+        <w:rPr>
+          <w:rStyle w:val="SubtleReference"/>
+        </w:rPr>
+        <w:t xml:space="preserve"> </w:t>
+      </w:r>
+      <w:proofErr w:type="spellStart"/>
+      <w:r>
+        <w:rPr>
+          <w:rStyle w:val="SubtleReference"/>
+        </w:rPr>
+        <w:t>změny</w:t>
+      </w:r>
+      <w:proofErr w:type="spellEnd"/>
       <w:r>
         <w:rPr>
           <w:rStyle w:val="SubtleReference"/>
@@ -2291,25 +2350,7 @@
         <w:rPr>
           <w:lang w:val="cs-CZ"/>
         </w:rPr>
-        <w:t>Název dokumentu i jeho popis</w:t>
-      </w:r>
-      <w:r>
-        <w:rPr>
-          <w:lang w:val="cs-CZ"/>
-        </w:rPr>
-        <w:t>, jež</w:t>
-      </w:r>
-      <w:r>
-        <w:rPr>
-          <w:lang w:val="cs-CZ"/>
-        </w:rPr>
-        <w:t xml:space="preserve"> jsou vloženy v nového záznamu</w:t>
-      </w:r>
-      <w:r>
-        <w:rPr>
-          <w:lang w:val="cs-CZ"/>
-        </w:rPr>
-        <w:t>, zašle s</w:t>
+        <w:t>Název dokumentu i jeho popis, jež jsou vloženy v nového záznamu, zašle s</w:t>
       </w:r>
       <w:r>
         <w:rPr>
@@ -2383,27 +2424,28 @@
         </w:rPr>
         <w:fldChar w:fldCharType="separate"/>
       </w:r>
+      <w:proofErr w:type="spellStart"/>
       <w:r>
         <w:rPr>
           <w:rStyle w:val="SubtleReference"/>
-          <w:lang w:val="cs-CZ"/>
-        </w:rPr>
-        <w:t xml:space="preserve">Vizuální </w:t>
-      </w:r>
+        </w:rPr>
+        <w:t>Vizuální</w:t>
+      </w:r>
+      <w:proofErr w:type="spellEnd"/>
       <w:r>
         <w:rPr>
           <w:rStyle w:val="SubtleReference"/>
-          <w:lang w:val="cs-CZ"/>
-        </w:rPr>
-        <w:t>z</w:t>
-      </w:r>
+        </w:rPr>
+        <w:t xml:space="preserve"> </w:t>
+      </w:r>
+      <w:proofErr w:type="spellStart"/>
       <w:r>
         <w:rPr>
           <w:rStyle w:val="SubtleReference"/>
-          <w:lang w:val="cs-CZ"/>
-        </w:rPr>
-        <w:t>měny</w:t>
-      </w:r>
+        </w:rPr>
+        <w:t>změny</w:t>
+      </w:r>
+      <w:proofErr w:type="spellEnd"/>
       <w:r>
         <w:rPr>
           <w:rStyle w:val="SubtleReference"/>
@@ -2612,13 +2654,28 @@
         </w:rPr>
         <w:fldChar w:fldCharType="separate"/>
       </w:r>
+      <w:proofErr w:type="spellStart"/>
       <w:r>
         <w:rPr>
           <w:rStyle w:val="SubtleReference"/>
-          <w:lang w:val="cs-CZ"/>
-        </w:rPr>
-        <w:t>Vizuální změny</w:t>
-      </w:r>
+        </w:rPr>
+        <w:t>Vizuální</w:t>
+      </w:r>
+      <w:proofErr w:type="spellEnd"/>
+      <w:r>
+        <w:rPr>
+          <w:rStyle w:val="SubtleReference"/>
+        </w:rPr>
+        <w:t xml:space="preserve"> </w:t>
+      </w:r>
+      <w:proofErr w:type="spellStart"/>
+      <w:r>
+        <w:rPr>
+          <w:rStyle w:val="SubtleReference"/>
+        </w:rPr>
+        <w:t>změny</w:t>
+      </w:r>
+      <w:proofErr w:type="spellEnd"/>
       <w:r>
         <w:rPr>
           <w:rStyle w:val="SubtleReference"/>
@@ -2764,19 +2821,7 @@
         <w:rPr>
           <w:lang w:val="cs-CZ"/>
         </w:rPr>
-        <w:t>Systém neposílá žádné dokumenty jako přílohy</w:t>
-      </w:r>
-      <w:r>
-        <w:rPr>
-          <w:lang w:val="cs-CZ"/>
-        </w:rPr>
-        <w:t xml:space="preserve"> jakéhokoliv</w:t>
-      </w:r>
-      <w:r>
-        <w:rPr>
-          <w:lang w:val="cs-CZ"/>
-        </w:rPr>
-        <w:t xml:space="preserve"> upozornění.</w:t>
+        <w:t>Systém neposílá žádné dokumenty jako přílohy jakéhokoliv upozornění.</w:t>
       </w:r>
     </w:p>
     <w:p>
@@ -3059,7 +3104,7 @@
           <w:lang w:val="cs-CZ"/>
         </w:rPr>
       </w:pPr>
-      <w:bookmarkStart w:id="3" w:name="_Toc341267804"/>
+      <w:bookmarkStart w:id="4" w:name="_Toc342597258"/>
       <w:r>
         <w:rPr>
           <w:lang w:val="cs-CZ"/>
@@ -3073,7 +3118,7 @@
         </w:rPr>
         <w:t xml:space="preserve"> po implementaci navrhované funkcionality</w:t>
       </w:r>
-      <w:bookmarkEnd w:id="3"/>
+      <w:bookmarkEnd w:id="4"/>
     </w:p>
     <w:p>
       <w:pPr>
@@ -3101,7 +3146,7 @@
                     <pic:cNvPicPr/>
                   </pic:nvPicPr>
                   <pic:blipFill>
-                    <a:blip r:embed="rId12">
+                    <a:blip r:embed="rId11">
                       <a:extLst>
                         <a:ext uri="{28A0092B-C50C-407E-A947-70E740481C1C}">
                           <a14:useLocalDpi xmlns:a14="http://schemas.microsoft.com/office/drawing/2010/main" val="0"/>
@@ -3149,7 +3194,7 @@
           <w:lang w:val="cs-CZ"/>
         </w:rPr>
       </w:pPr>
-      <w:bookmarkStart w:id="4" w:name="_Toc341267805"/>
+      <w:bookmarkStart w:id="5" w:name="_Toc342597259"/>
       <w:r>
         <w:rPr>
           <w:lang w:val="cs-CZ"/>
@@ -3163,74 +3208,6 @@
         </w:rPr>
         <w:t>e navrhované funcionality</w:t>
       </w:r>
-      <w:bookmarkEnd w:id="4"/>
-    </w:p>
-    <w:p>
-      <w:pPr>
-        <w:rPr>
-          <w:lang w:val="cs-CZ"/>
-        </w:rPr>
-      </w:pPr>
-    </w:p>
-    <w:p>
-      <w:pPr>
-        <w:rPr>
-          <w:lang w:val="cs-CZ"/>
-        </w:rPr>
-      </w:pPr>
-      <w:r>
-        <w:rPr>
-          <w:lang w:val="cs-CZ"/>
-        </w:rPr>
-        <w:t>Konečná cena</w:t>
-      </w:r>
-      <w:r>
-        <w:rPr>
-          <w:lang w:val="cs-CZ"/>
-        </w:rPr>
-        <w:t>:</w:t>
-      </w:r>
-      <w:r>
-        <w:rPr>
-          <w:lang w:val="cs-CZ"/>
-        </w:rPr>
-        <w:tab/>
-      </w:r>
-      <w:r>
-        <w:rPr>
-          <w:lang w:val="cs-CZ"/>
-        </w:rPr>
-        <w:tab/>
-      </w:r>
-      <w:r>
-        <w:rPr>
-          <w:rStyle w:val="Strong"/>
-          <w:lang w:val="cs-CZ"/>
-        </w:rPr>
-        <w:t>7</w:t>
-      </w:r>
-      <w:r>
-        <w:rPr>
-          <w:rStyle w:val="Strong"/>
-          <w:lang w:val="cs-CZ"/>
-        </w:rPr>
-        <w:t>875</w:t>
-      </w:r>
-      <w:r>
-        <w:rPr>
-          <w:rStyle w:val="Strong"/>
-          <w:lang w:val="cs-CZ"/>
-        </w:rPr>
-        <w:t xml:space="preserve"> Kč</w:t>
-      </w:r>
-    </w:p>
-    <w:p>
-      <w:pPr>
-        <w:rPr>
-          <w:lang w:val="cs-CZ"/>
-        </w:rPr>
-      </w:pPr>
-      <w:bookmarkStart w:id="5" w:name="_GoBack"/>
       <w:bookmarkEnd w:id="5"/>
     </w:p>
     <w:p>
@@ -3246,15 +3223,81 @@
           <w:lang w:val="cs-CZ"/>
         </w:rPr>
       </w:pPr>
+      <w:r>
+        <w:rPr>
+          <w:lang w:val="cs-CZ"/>
+        </w:rPr>
+        <w:t>Konečná cena</w:t>
+      </w:r>
+      <w:r>
+        <w:rPr>
+          <w:lang w:val="cs-CZ"/>
+        </w:rPr>
+        <w:t>:</w:t>
+      </w:r>
+      <w:r>
+        <w:rPr>
+          <w:lang w:val="cs-CZ"/>
+        </w:rPr>
+        <w:tab/>
+      </w:r>
+      <w:r>
+        <w:rPr>
+          <w:lang w:val="cs-CZ"/>
+        </w:rPr>
+        <w:tab/>
+      </w:r>
+      <w:r>
+        <w:rPr>
+          <w:rStyle w:val="Strong"/>
+          <w:lang w:val="cs-CZ"/>
+        </w:rPr>
+        <w:t>7</w:t>
+      </w:r>
+      <w:r>
+        <w:rPr>
+          <w:rStyle w:val="Strong"/>
+          <w:lang w:val="cs-CZ"/>
+        </w:rPr>
+        <w:t>875</w:t>
+      </w:r>
+      <w:r>
+        <w:rPr>
+          <w:rStyle w:val="Strong"/>
+          <w:lang w:val="cs-CZ"/>
+        </w:rPr>
+        <w:t xml:space="preserve"> Kč</w:t>
+      </w:r>
     </w:p>
     <w:p>
       <w:pPr>
+        <w:rPr>
+          <w:lang w:val="cs-CZ"/>
+        </w:rPr>
+      </w:pPr>
+    </w:p>
+    <w:p>
+      <w:pPr>
+        <w:rPr>
+          <w:lang w:val="cs-CZ"/>
+        </w:rPr>
+      </w:pPr>
+    </w:p>
+    <w:p>
+      <w:pPr>
+        <w:rPr>
+          <w:lang w:val="cs-CZ"/>
+        </w:rPr>
+      </w:pPr>
+    </w:p>
+    <w:p>
+      <w:pPr>
         <w:pStyle w:val="Heading1"/>
         <w:rPr>
           <w:lang w:val="cs-CZ"/>
         </w:rPr>
       </w:pPr>
-      <w:bookmarkStart w:id="6" w:name="_Toc341267806"/>
+      <w:bookmarkStart w:id="6" w:name="_Toc342597260"/>
       <w:r>
         <w:rPr>
           <w:lang w:val="cs-CZ"/>
@@ -3730,8 +3773,8 @@
       </w:r>
     </w:p>
     <w:sectPr>
-      <w:footerReference w:type="default" r:id="rId13"/>
-      <w:footerReference w:type="first" r:id="rId14"/>
+      <w:footerReference w:type="default" r:id="rId12"/>
+      <w:footerReference w:type="first" r:id="rId13"/>
       <w:pgSz w:w="11907" w:h="16840" w:code="9"/>
       <w:pgMar w:top="1440" w:right="1440" w:bottom="1440" w:left="1440" w:header="720" w:footer="720" w:gutter="0"/>
       <w:pgNumType w:start="1"/>
@@ -3802,7 +3845,7 @@
           <w:rPr>
             <w:noProof/>
           </w:rPr>
-          <w:t>8</w:t>
+          <w:t>2</w:t>
         </w:r>
         <w:r>
           <w:rPr>
@@ -6222,7 +6265,7 @@
 </file>
 
 <file path=customXml/itemProps2.xml><?xml version="1.0" encoding="utf-8"?>
-<ds:datastoreItem xmlns:ds="http://schemas.openxmlformats.org/officeDocument/2006/customXml" ds:itemID="{44EDED3F-9AEF-443B-A13C-D95CBE17FCB6}">
+<ds:datastoreItem xmlns:ds="http://schemas.openxmlformats.org/officeDocument/2006/customXml" ds:itemID="{E96B9C1A-8BC9-42FC-B476-A38811D71AAC}">
   <ds:schemaRefs>
     <ds:schemaRef ds:uri="http://schemas.openxmlformats.org/officeDocument/2006/bibliography"/>
   </ds:schemaRefs>

</xml_diff>